<commit_message>
Correción informe y creación README
</commit_message>
<xml_diff>
--- a/Caso2/docs/Informe Caso 2.docx
+++ b/Caso2/docs/Informe Caso 2.docx
@@ -95,55 +95,13 @@
         <w:rPr>
           <w:rFonts w:ascii="Calibri" w:eastAsia="Calibri" w:hAnsi="Calibri" w:cs="Calibri"/>
         </w:rPr>
-        <w:t xml:space="preserve">Para simular el comportamiento de paginación se emplearon 3 clases: </w:t>
-      </w:r>
-      <w:proofErr w:type="spellStart"/>
-      <w:r>
-        <w:rPr>
-          <w:rFonts w:ascii="Calibri" w:eastAsia="Calibri" w:hAnsi="Calibri" w:cs="Calibri"/>
-        </w:rPr>
-        <w:t>PageThread</w:t>
-      </w:r>
-      <w:proofErr w:type="spellEnd"/>
-      <w:r>
-        <w:rPr>
-          <w:rFonts w:ascii="Calibri" w:eastAsia="Calibri" w:hAnsi="Calibri" w:cs="Calibri"/>
-        </w:rPr>
-        <w:t xml:space="preserve">, </w:t>
-      </w:r>
-      <w:proofErr w:type="spellStart"/>
-      <w:r>
-        <w:rPr>
-          <w:rFonts w:ascii="Calibri" w:eastAsia="Calibri" w:hAnsi="Calibri" w:cs="Calibri"/>
-        </w:rPr>
-        <w:t>BitThread</w:t>
-      </w:r>
-      <w:proofErr w:type="spellEnd"/>
-      <w:r>
-        <w:rPr>
-          <w:rFonts w:ascii="Calibri" w:eastAsia="Calibri" w:hAnsi="Calibri" w:cs="Calibri"/>
-        </w:rPr>
-        <w:t xml:space="preserve"> y Monitor. Estas clases se encargan de leer las referencias y actualizar la ta</w:t>
+        <w:t>Para simular el comportamiento de paginación se emplearon 3 clases: PageThread, BitThread y Monitor. Estas clases se encargan de leer las referencias y actualizar la ta</w:t>
       </w:r>
       <w:r>
         <w:rPr>
           <w:rFonts w:ascii="Calibri" w:eastAsia="Calibri" w:hAnsi="Calibri" w:cs="Calibri"/>
         </w:rPr>
-        <w:t xml:space="preserve">bla de páginas, manejar los ciclos de reloj y su efecto en los bits de referencia, y controlar la sincronización entre los </w:t>
-      </w:r>
-      <w:proofErr w:type="spellStart"/>
-      <w:r>
-        <w:rPr>
-          <w:rFonts w:ascii="Calibri" w:eastAsia="Calibri" w:hAnsi="Calibri" w:cs="Calibri"/>
-        </w:rPr>
-        <w:t>threads</w:t>
-      </w:r>
-      <w:proofErr w:type="spellEnd"/>
-      <w:r>
-        <w:rPr>
-          <w:rFonts w:ascii="Calibri" w:eastAsia="Calibri" w:hAnsi="Calibri" w:cs="Calibri"/>
-        </w:rPr>
-        <w:t>, respectivamente.</w:t>
+        <w:t>bla de páginas, manejar los ciclos de reloj y su efecto en los bits de referencia, y controlar la sincronización entre los threads, respectivamente.</w:t>
       </w:r>
     </w:p>
     <w:p>
@@ -235,16 +193,8 @@
         <w:rPr>
           <w:rFonts w:ascii="Calibri" w:eastAsia="Calibri" w:hAnsi="Calibri" w:cs="Calibri"/>
         </w:rPr>
-        <w:t xml:space="preserve"> utilizó un monitor para sincronizar el acceso y modificación de la tabla de páginas, ya que este es un recurso compartido entre los dos </w:t>
+        <w:t xml:space="preserve"> utilizó un monitor para sincronizar el acceso y modificación de la tabla de páginas, ya que este es un recurso compartido entre los dos threads</w:t>
       </w:r>
-      <w:proofErr w:type="spellStart"/>
-      <w:r>
-        <w:rPr>
-          <w:rFonts w:ascii="Calibri" w:eastAsia="Calibri" w:hAnsi="Calibri" w:cs="Calibri"/>
-        </w:rPr>
-        <w:t>threads</w:t>
-      </w:r>
-      <w:proofErr w:type="spellEnd"/>
       <w:r>
         <w:rPr>
           <w:rFonts w:ascii="Calibri" w:eastAsia="Calibri" w:hAnsi="Calibri" w:cs="Calibri"/>
@@ -322,7 +272,19 @@
         <w:rPr>
           <w:rFonts w:ascii="Calibri" w:eastAsia="Calibri" w:hAnsi="Calibri" w:cs="Calibri"/>
         </w:rPr>
-        <w:t>l seleccionar una página aleatoria de los grupos resultan</w:t>
+        <w:t>l seleccionar una página aleatoria de los grupos</w:t>
+      </w:r>
+      <w:r>
+        <w:rPr>
+          <w:rFonts w:ascii="Calibri" w:eastAsia="Calibri" w:hAnsi="Calibri" w:cs="Calibri"/>
+        </w:rPr>
+        <w:t xml:space="preserve"> que</w:t>
+      </w:r>
+      <w:r>
+        <w:rPr>
+          <w:rFonts w:ascii="Calibri" w:eastAsia="Calibri" w:hAnsi="Calibri" w:cs="Calibri"/>
+        </w:rPr>
+        <w:t xml:space="preserve"> resultan</w:t>
       </w:r>
       <w:r>
         <w:rPr>
@@ -334,7 +296,19 @@
         <w:rPr>
           <w:rFonts w:ascii="Calibri" w:eastAsia="Calibri" w:hAnsi="Calibri" w:cs="Calibri"/>
         </w:rPr>
-        <w:t xml:space="preserve"> esta puede impactar directamente sobre el número de fallos de página obtenidos, ya que puede ocurrir que justo la página reemplazada, sea posteriormente referenciada y se genere otro fallo de página.</w:t>
+        <w:t xml:space="preserve"> </w:t>
+      </w:r>
+      <w:r>
+        <w:rPr>
+          <w:rFonts w:ascii="Calibri" w:eastAsia="Calibri" w:hAnsi="Calibri" w:cs="Calibri"/>
+        </w:rPr>
+        <w:t>impacta</w:t>
+      </w:r>
+      <w:r>
+        <w:rPr>
+          <w:rFonts w:ascii="Calibri" w:eastAsia="Calibri" w:hAnsi="Calibri" w:cs="Calibri"/>
+        </w:rPr>
+        <w:t xml:space="preserve"> directamente sobre el número de fallos de página obtenidos, ya que puede ocurrir que la página reemplazada, sea posteriormente referenciada y se genere otro fallo de página.</w:t>
       </w:r>
       <w:r>
         <w:rPr>
@@ -526,18 +500,8 @@
                 <w:color w:val="000000"/>
                 <w:lang w:val="es-CO" w:eastAsia="es-CO"/>
               </w:rPr>
-              <w:t xml:space="preserve">Fallos de </w:t>
-            </w:r>
-            <w:proofErr w:type="spellStart"/>
-            <w:r>
-              <w:rPr>
-                <w:rFonts w:ascii="Calibri" w:eastAsia="Times New Roman" w:hAnsi="Calibri" w:cs="Calibri"/>
-                <w:color w:val="000000"/>
-                <w:lang w:val="es-CO" w:eastAsia="es-CO"/>
-              </w:rPr>
-              <w:t>Pág</w:t>
-            </w:r>
-            <w:proofErr w:type="spellEnd"/>
+              <w:t>Fallos de Pág</w:t>
+            </w:r>
           </w:p>
         </w:tc>
       </w:tr>
@@ -1889,18 +1853,8 @@
                 <w:color w:val="000000"/>
                 <w:lang w:val="es-CO" w:eastAsia="es-CO"/>
               </w:rPr>
-              <w:t xml:space="preserve">Fallos de </w:t>
-            </w:r>
-            <w:proofErr w:type="spellStart"/>
-            <w:r>
-              <w:rPr>
-                <w:rFonts w:ascii="Calibri" w:eastAsia="Times New Roman" w:hAnsi="Calibri" w:cs="Calibri"/>
-                <w:color w:val="000000"/>
-                <w:lang w:val="es-CO" w:eastAsia="es-CO"/>
-              </w:rPr>
-              <w:t>Pág</w:t>
-            </w:r>
-            <w:proofErr w:type="spellEnd"/>
+              <w:t>Fallos de Pág</w:t>
+            </w:r>
           </w:p>
         </w:tc>
       </w:tr>
@@ -4436,18 +4390,8 @@
                 <w:color w:val="000000"/>
                 <w:lang w:val="es-CO" w:eastAsia="es-CO"/>
               </w:rPr>
-              <w:t xml:space="preserve">Fallos de </w:t>
-            </w:r>
-            <w:proofErr w:type="spellStart"/>
-            <w:r>
-              <w:rPr>
-                <w:rFonts w:ascii="Calibri" w:eastAsia="Times New Roman" w:hAnsi="Calibri" w:cs="Calibri"/>
-                <w:color w:val="000000"/>
-                <w:lang w:val="es-CO" w:eastAsia="es-CO"/>
-              </w:rPr>
-              <w:t>Pág</w:t>
-            </w:r>
-            <w:proofErr w:type="spellEnd"/>
+              <w:t>Fallos de Pág</w:t>
+            </w:r>
           </w:p>
         </w:tc>
       </w:tr>
@@ -9344,18 +9288,8 @@
                 <w:color w:val="000000"/>
                 <w:lang w:val="es-CO" w:eastAsia="es-CO"/>
               </w:rPr>
-              <w:t xml:space="preserve">Fallos de </w:t>
-            </w:r>
-            <w:proofErr w:type="spellStart"/>
-            <w:r>
-              <w:rPr>
-                <w:rFonts w:ascii="Calibri" w:eastAsia="Times New Roman" w:hAnsi="Calibri" w:cs="Calibri"/>
-                <w:color w:val="000000"/>
-                <w:lang w:val="es-CO" w:eastAsia="es-CO"/>
-              </w:rPr>
-              <w:t>Pág</w:t>
-            </w:r>
-            <w:proofErr w:type="spellEnd"/>
+              <w:t>Fallos de Pág</w:t>
+            </w:r>
           </w:p>
         </w:tc>
       </w:tr>

</xml_diff>